<commit_message>
fix for issue #3 - db name in doc
</commit_message>
<xml_diff>
--- a/docs/OpenEduAnalyticsSolutionGuide.docx
+++ b/docs/OpenEduAnalyticsSolutionGuide.docx
@@ -89,7 +89,7 @@
         </w:rPr>
         <w:fldChar w:fldCharType="separate"/>
       </w:r>
-      <w:hyperlink w:anchor="_Toc62544150" w:history="1">
+      <w:hyperlink w:anchor="_Toc63158333" w:history="1">
         <w:r>
           <w:rPr>
             <w:rStyle w:val="Hyperlink"/>
@@ -116,7 +116,7 @@
             <w:noProof/>
             <w:webHidden/>
           </w:rPr>
-          <w:instrText xml:space="preserve"> PAGEREF _Toc62544150 \h </w:instrText>
+          <w:instrText xml:space="preserve"> PAGEREF _Toc63158333 \h </w:instrText>
         </w:r>
         <w:r>
           <w:rPr>
@@ -156,7 +156,7 @@
           <w:sz w:val="22"/>
         </w:rPr>
       </w:pPr>
-      <w:hyperlink w:anchor="_Toc62544151" w:history="1">
+      <w:hyperlink w:anchor="_Toc63158334" w:history="1">
         <w:r>
           <w:rPr>
             <w:rStyle w:val="Hyperlink"/>
@@ -183,7 +183,7 @@
             <w:noProof/>
             <w:webHidden/>
           </w:rPr>
-          <w:instrText xml:space="preserve"> PAGEREF _Toc62544151 \h </w:instrText>
+          <w:instrText xml:space="preserve"> PAGEREF _Toc63158334 \h </w:instrText>
         </w:r>
         <w:r>
           <w:rPr>
@@ -226,7 +226,7 @@
           <w:sz w:val="22"/>
         </w:rPr>
       </w:pPr>
-      <w:hyperlink w:anchor="_Toc62544152" w:history="1">
+      <w:hyperlink w:anchor="_Toc63158335" w:history="1">
         <w:r>
           <w:rPr>
             <w:rStyle w:val="Hyperlink"/>
@@ -254,7 +254,7 @@
             <w:noProof/>
             <w:webHidden/>
           </w:rPr>
-          <w:instrText xml:space="preserve"> PAGEREF _Toc62544152 \h </w:instrText>
+          <w:instrText xml:space="preserve"> PAGEREF _Toc63158335 \h </w:instrText>
         </w:r>
         <w:r>
           <w:rPr>
@@ -294,7 +294,7 @@
           <w:sz w:val="22"/>
         </w:rPr>
       </w:pPr>
-      <w:hyperlink w:anchor="_Toc62544153" w:history="1">
+      <w:hyperlink w:anchor="_Toc63158336" w:history="1">
         <w:r>
           <w:rPr>
             <w:rStyle w:val="Hyperlink"/>
@@ -321,7 +321,7 @@
             <w:noProof/>
             <w:webHidden/>
           </w:rPr>
-          <w:instrText xml:space="preserve"> PAGEREF _Toc62544153 \h </w:instrText>
+          <w:instrText xml:space="preserve"> PAGEREF _Toc63158336 \h </w:instrText>
         </w:r>
         <w:r>
           <w:rPr>
@@ -361,13 +361,13 @@
           <w:sz w:val="22"/>
         </w:rPr>
       </w:pPr>
-      <w:hyperlink w:anchor="_Toc62544154" w:history="1">
+      <w:hyperlink w:anchor="_Toc63158337" w:history="1">
         <w:r>
           <w:rPr>
             <w:rStyle w:val="Hyperlink"/>
             <w:noProof/>
           </w:rPr>
-          <w:t>3) Power BI dashboard examples</w:t>
+          <w:t>3) Understanding the notebooks</w:t>
         </w:r>
         <w:r>
           <w:rPr>
@@ -388,7 +388,7 @@
             <w:noProof/>
             <w:webHidden/>
           </w:rPr>
-          <w:instrText xml:space="preserve"> PAGEREF _Toc62544154 \h </w:instrText>
+          <w:instrText xml:space="preserve"> PAGEREF _Toc63158337 \h </w:instrText>
         </w:r>
         <w:r>
           <w:rPr>
@@ -428,13 +428,13 @@
           <w:sz w:val="22"/>
         </w:rPr>
       </w:pPr>
-      <w:hyperlink w:anchor="_Toc62544155" w:history="1">
+      <w:hyperlink w:anchor="_Toc63158338" w:history="1">
         <w:r>
           <w:rPr>
             <w:rStyle w:val="Hyperlink"/>
             <w:noProof/>
           </w:rPr>
-          <w:t>4) Connect Power BI workspace</w:t>
+          <w:t>4) Power BI dashboard examples</w:t>
         </w:r>
         <w:r>
           <w:rPr>
@@ -455,7 +455,7 @@
             <w:noProof/>
             <w:webHidden/>
           </w:rPr>
-          <w:instrText xml:space="preserve"> PAGEREF _Toc62544155 \h </w:instrText>
+          <w:instrText xml:space="preserve"> PAGEREF _Toc63158338 \h </w:instrText>
         </w:r>
         <w:r>
           <w:rPr>
@@ -475,7 +475,7 @@
             <w:noProof/>
             <w:webHidden/>
           </w:rPr>
-          <w:t>10</w:t>
+          <w:t>8</w:t>
         </w:r>
         <w:r>
           <w:rPr>
@@ -495,13 +495,13 @@
           <w:sz w:val="22"/>
         </w:rPr>
       </w:pPr>
-      <w:hyperlink w:anchor="_Toc62544156" w:history="1">
+      <w:hyperlink w:anchor="_Toc63158339" w:history="1">
         <w:r>
           <w:rPr>
             <w:rStyle w:val="Hyperlink"/>
             <w:noProof/>
           </w:rPr>
-          <w:t>5) Privacy and Security</w:t>
+          <w:t>5) Connect Power BI workspace</w:t>
         </w:r>
         <w:r>
           <w:rPr>
@@ -522,7 +522,7 @@
             <w:noProof/>
             <w:webHidden/>
           </w:rPr>
-          <w:instrText xml:space="preserve"> PAGEREF _Toc62544156 \h </w:instrText>
+          <w:instrText xml:space="preserve"> PAGEREF _Toc63158339 \h </w:instrText>
         </w:r>
         <w:r>
           <w:rPr>
@@ -543,6 +543,140 @@
             <w:webHidden/>
           </w:rPr>
           <w:t>11</w:t>
+        </w:r>
+        <w:r>
+          <w:rPr>
+            <w:noProof/>
+            <w:webHidden/>
+          </w:rPr>
+          <w:fldChar w:fldCharType="end"/>
+        </w:r>
+      </w:hyperlink>
+    </w:p>
+    <w:p>
+      <w:pPr>
+        <w:pStyle w:val="TOC1"/>
+        <w:rPr>
+          <w:rFonts w:asciiTheme="minorHAnsi" w:eastAsiaTheme="minorEastAsia" w:hAnsiTheme="minorHAnsi"/>
+          <w:noProof/>
+          <w:sz w:val="22"/>
+        </w:rPr>
+      </w:pPr>
+      <w:hyperlink w:anchor="_Toc63158340" w:history="1">
+        <w:r>
+          <w:rPr>
+            <w:rStyle w:val="Hyperlink"/>
+            <w:noProof/>
+          </w:rPr>
+          <w:t>6) Connect Machine Learning Studio</w:t>
+        </w:r>
+        <w:r>
+          <w:rPr>
+            <w:noProof/>
+            <w:webHidden/>
+          </w:rPr>
+          <w:tab/>
+        </w:r>
+        <w:r>
+          <w:rPr>
+            <w:noProof/>
+            <w:webHidden/>
+          </w:rPr>
+          <w:fldChar w:fldCharType="begin"/>
+        </w:r>
+        <w:r>
+          <w:rPr>
+            <w:noProof/>
+            <w:webHidden/>
+          </w:rPr>
+          <w:instrText xml:space="preserve"> PAGEREF _Toc63158340 \h </w:instrText>
+        </w:r>
+        <w:r>
+          <w:rPr>
+            <w:noProof/>
+            <w:webHidden/>
+          </w:rPr>
+        </w:r>
+        <w:r>
+          <w:rPr>
+            <w:noProof/>
+            <w:webHidden/>
+          </w:rPr>
+          <w:fldChar w:fldCharType="separate"/>
+        </w:r>
+        <w:r>
+          <w:rPr>
+            <w:noProof/>
+            <w:webHidden/>
+          </w:rPr>
+          <w:t>12</w:t>
+        </w:r>
+        <w:r>
+          <w:rPr>
+            <w:noProof/>
+            <w:webHidden/>
+          </w:rPr>
+          <w:fldChar w:fldCharType="end"/>
+        </w:r>
+      </w:hyperlink>
+    </w:p>
+    <w:p>
+      <w:pPr>
+        <w:pStyle w:val="TOC1"/>
+        <w:rPr>
+          <w:rFonts w:asciiTheme="minorHAnsi" w:eastAsiaTheme="minorEastAsia" w:hAnsiTheme="minorHAnsi"/>
+          <w:noProof/>
+          <w:sz w:val="22"/>
+        </w:rPr>
+      </w:pPr>
+      <w:hyperlink w:anchor="_Toc63158341" w:history="1">
+        <w:r>
+          <w:rPr>
+            <w:rStyle w:val="Hyperlink"/>
+            <w:noProof/>
+          </w:rPr>
+          <w:t>7) Privacy and Security</w:t>
+        </w:r>
+        <w:r>
+          <w:rPr>
+            <w:noProof/>
+            <w:webHidden/>
+          </w:rPr>
+          <w:tab/>
+        </w:r>
+        <w:r>
+          <w:rPr>
+            <w:noProof/>
+            <w:webHidden/>
+          </w:rPr>
+          <w:fldChar w:fldCharType="begin"/>
+        </w:r>
+        <w:r>
+          <w:rPr>
+            <w:noProof/>
+            <w:webHidden/>
+          </w:rPr>
+          <w:instrText xml:space="preserve"> PAGEREF _Toc63158341 \h </w:instrText>
+        </w:r>
+        <w:r>
+          <w:rPr>
+            <w:noProof/>
+            <w:webHidden/>
+          </w:rPr>
+        </w:r>
+        <w:r>
+          <w:rPr>
+            <w:noProof/>
+            <w:webHidden/>
+          </w:rPr>
+          <w:fldChar w:fldCharType="separate"/>
+        </w:r>
+        <w:r>
+          <w:rPr>
+            <w:noProof/>
+            <w:webHidden/>
+          </w:rPr>
+          <w:t>13</w:t>
         </w:r>
         <w:r>
           <w:rPr>
@@ -609,7 +743,7 @@
               <w:ind w:right="-3750"/>
               <w:outlineLvl w:val="0"/>
             </w:pPr>
-            <w:bookmarkStart w:id="0" w:name="_Toc62544150"/>
+            <w:bookmarkStart w:id="0" w:name="_Toc63158333"/>
             <w:r>
               <w:lastRenderedPageBreak/>
               <w:t>Introduction</w:t>
@@ -974,21 +1108,7 @@
               <w:rPr>
                 <w:rFonts w:cs="Segoe UI"/>
               </w:rPr>
-              <w:t xml:space="preserve">system. Data modules </w:t>
-            </w:r>
-            <w:proofErr w:type="gramStart"/>
-            <w:r>
-              <w:rPr>
-                <w:rFonts w:cs="Segoe UI"/>
-              </w:rPr>
-              <w:t>can be seen as</w:t>
-            </w:r>
-            <w:proofErr w:type="gramEnd"/>
-            <w:r>
-              <w:rPr>
-                <w:rFonts w:cs="Segoe UI"/>
-              </w:rPr>
-              <w:t xml:space="preserve"> data silos, bringing in data from a single system, with no dependencies.</w:t>
+              <w:t>system. Data modules can be seen as data silos, bringing in data from a single system, with no dependencies.</w:t>
             </w:r>
           </w:p>
           <w:p>
@@ -1296,7 +1416,7 @@
       <w:pPr>
         <w:pStyle w:val="Heading1"/>
       </w:pPr>
-      <w:bookmarkStart w:id="2" w:name="_Toc62544151"/>
+      <w:bookmarkStart w:id="2" w:name="_Toc63158334"/>
       <w:r>
         <w:lastRenderedPageBreak/>
         <w:t>1</w:t>
@@ -1483,7 +1603,7 @@
               </wp:anchor>
             </w:drawing>
           </mc:Choice>
-          <mc:Fallback>
+          <mc:Fallback xmlns:w16sdtdh="http://schemas.microsoft.com/office/word/2020/wordml/sdtdatahash">
             <w:pict>
               <v:rect w14:anchorId="2215A958" id="Rectangle 32" o:spid="_x0000_s1026" style="position:absolute;margin-left:201.9pt;margin-top:12pt;width:10.65pt;height:9.7pt;z-index:251663361;visibility:visible;mso-wrap-style:square;mso-wrap-distance-left:9pt;mso-wrap-distance-top:0;mso-wrap-distance-right:9pt;mso-wrap-distance-bottom:0;mso-position-horizontal:absolute;mso-position-horizontal-relative:text;mso-position-vertical:absolute;mso-position-vertical-relative:text;v-text-anchor:middle" o:gfxdata="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" filled="f" strokecolor="red" strokeweight="2pt"/>
             </w:pict>
@@ -1672,7 +1792,6 @@
         <w:t xml:space="preserve">cd </w:t>
       </w:r>
       <w:proofErr w:type="spellStart"/>
-      <w:proofErr w:type="gramStart"/>
       <w:r>
         <w:rPr>
           <w:rFonts w:ascii="Courier New" w:hAnsi="Courier New" w:cs="Courier New"/>
@@ -1682,7 +1801,6 @@
         <w:t>clouddrive</w:t>
       </w:r>
       <w:proofErr w:type="spellEnd"/>
-      <w:proofErr w:type="gramEnd"/>
     </w:p>
     <w:p>
       <w:pPr>
@@ -1946,7 +2064,21 @@
         <w:rPr>
           <w:rFonts w:cs="Segoe UI"/>
         </w:rPr>
-        <w:t xml:space="preserve"> have the resources created in a different location, specify the desired location as the second argument to the script:</w:t>
+        <w:t xml:space="preserve"> have the resources created in a different location, specify the desired location as the second argument </w:t>
+      </w:r>
+      <w:proofErr w:type="gramStart"/>
+      <w:r>
+        <w:rPr>
+          <w:rFonts w:cs="Segoe UI"/>
+        </w:rPr>
+        <w:t>to</w:t>
+      </w:r>
+      <w:proofErr w:type="gramEnd"/>
+      <w:r>
+        <w:rPr>
+          <w:rFonts w:cs="Segoe UI"/>
+        </w:rPr>
+        <w:t xml:space="preserve"> the script:</w:t>
       </w:r>
     </w:p>
     <w:p>
@@ -2124,14 +2256,12 @@
         </w:rPr>
         <w:t xml:space="preserve">, </w:t>
       </w:r>
-      <w:proofErr w:type="spellStart"/>
-      <w:r>
-        <w:rPr>
-          <w:rFonts w:cs="Segoe UI"/>
-        </w:rPr>
-        <w:t>testdata</w:t>
-      </w:r>
-      <w:proofErr w:type="spellEnd"/>
+      <w:r>
+        <w:rPr>
+          <w:rFonts w:cs="Segoe UI"/>
+        </w:rPr>
+        <w:t>test-env</w:t>
+      </w:r>
       <w:r>
         <w:rPr>
           <w:rFonts w:cs="Segoe UI"/>
@@ -2703,7 +2833,7 @@
           <w:shd w:val="clear" w:color="auto" w:fill="FFFFFF"/>
         </w:rPr>
       </w:pPr>
-      <w:bookmarkStart w:id="3" w:name="_Toc62544152"/>
+      <w:bookmarkStart w:id="3" w:name="_Toc63158335"/>
       <w:r>
         <w:rPr>
           <w:shd w:val="clear" w:color="auto" w:fill="FFFFFF"/>
@@ -2716,6 +2846,8 @@
       <w:pPr>
         <w:rPr>
           <w:rFonts w:cs="Segoe UI"/>
+          <w:b/>
+          <w:bCs/>
           <w:color w:val="24292E"/>
           <w:shd w:val="clear" w:color="auto" w:fill="FFFFFF"/>
         </w:rPr>
@@ -2723,32 +2855,49 @@
       <w:r>
         <w:rPr>
           <w:rFonts w:cs="Segoe UI"/>
+          <w:b/>
+          <w:bCs/>
           <w:color w:val="24292E"/>
           <w:shd w:val="clear" w:color="auto" w:fill="FFFFFF"/>
         </w:rPr>
-        <w:t xml:space="preserve">If you got errors when running the setup script, verify that you have the role assignment of “Owner” on your Azure subscription by going to Azure portal, </w:t>
-      </w:r>
-      <w:r>
+        <w:t>Role Assignment of “Owner”</w:t>
+      </w:r>
+    </w:p>
+    <w:p>
+      <w:pPr>
         <w:rPr>
           <w:rFonts w:cs="Segoe UI"/>
           <w:color w:val="24292E"/>
           <w:shd w:val="clear" w:color="auto" w:fill="FFFFFF"/>
         </w:rPr>
-        <w:t>then going to Subscriptions -&gt; Access control (IAM) -&gt; Role assignments</w:t>
-      </w:r>
-    </w:p>
-    <w:p>
-      <w:pPr>
+      </w:pPr>
+      <w:r>
         <w:rPr>
           <w:rFonts w:cs="Segoe UI"/>
           <w:color w:val="24292E"/>
           <w:shd w:val="clear" w:color="auto" w:fill="FFFFFF"/>
         </w:rPr>
-      </w:pPr>
-      <w:r>
+        <w:t xml:space="preserve">If you got errors when running the setup script, verify that you have the role assignment of “Owner” on your Azure subscription by going to Azure portal, </w:t>
+      </w:r>
+      <w:r>
+        <w:rPr>
+          <w:rFonts w:cs="Segoe UI"/>
+          <w:color w:val="24292E"/>
+          <w:shd w:val="clear" w:color="auto" w:fill="FFFFFF"/>
+        </w:rPr>
+        <w:t>then going to Subscriptions -&gt; Access control (IAM) -&gt; Role assignments</w:t>
+      </w:r>
+    </w:p>
+    <w:p>
+      <w:pPr>
         <w:rPr>
           <w:noProof/>
         </w:rPr>
+      </w:pPr>
+      <w:r>
+        <w:rPr>
+          <w:noProof/>
+        </w:rPr>
         <w:t>If you do not have the role assignment of “Owner”, you may be able to add the role assignment yourself – otherwise you’ll need to contact the administrator of the subscription.</w:t>
       </w:r>
     </w:p>
@@ -2756,8 +2905,233 @@
       <w:pPr>
         <w:rPr>
           <w:rFonts w:cs="Segoe UI"/>
-        </w:rPr>
-      </w:pPr>
+          <w:color w:val="24292E"/>
+          <w:shd w:val="clear" w:color="auto" w:fill="FFFFFF"/>
+        </w:rPr>
+      </w:pPr>
+      <w:r>
+        <w:rPr>
+          <w:noProof/>
+        </w:rPr>
+        <w:drawing>
+          <wp:inline distT="0" distB="0" distL="0" distR="0" wp14:anchorId="05B88FBF" wp14:editId="329F9FC2">
+            <wp:extent cx="4863710" cy="1861114"/>
+            <wp:effectExtent l="0" t="0" r="0" b="6350"/>
+            <wp:docPr id="25" name="Picture 25" descr="Graphical user interface, text, application&#10;&#10;Description automatically generated"/>
+            <wp:cNvGraphicFramePr>
+              <a:graphicFrameLocks xmlns:a="http://schemas.openxmlformats.org/drawingml/2006/main" noChangeAspect="1"/>
+            </wp:cNvGraphicFramePr>
+            <a:graphic xmlns:a="http://schemas.openxmlformats.org/drawingml/2006/main">
+              <a:graphicData uri="http://schemas.openxmlformats.org/drawingml/2006/picture">
+                <pic:pic xmlns:pic="http://schemas.openxmlformats.org/drawingml/2006/picture">
+                  <pic:nvPicPr>
+                    <pic:cNvPr id="0" name="Picture 2" descr="Graphical user interface, text, application&#10;&#10;Description automatically generated"/>
+                    <pic:cNvPicPr>
+                      <a:picLocks noChangeAspect="1" noChangeArrowheads="1"/>
+                    </pic:cNvPicPr>
+                  </pic:nvPicPr>
+                  <pic:blipFill>
+                    <a:blip r:embed="rId28" r:link="rId29">
+                      <a:extLst>
+                        <a:ext uri="{28A0092B-C50C-407E-A947-70E740481C1C}">
+                          <a14:useLocalDpi xmlns:a14="http://schemas.microsoft.com/office/drawing/2010/main" val="0"/>
+                        </a:ext>
+                      </a:extLst>
+                    </a:blip>
+                    <a:srcRect/>
+                    <a:stretch>
+                      <a:fillRect/>
+                    </a:stretch>
+                  </pic:blipFill>
+                  <pic:spPr bwMode="auto">
+                    <a:xfrm>
+                      <a:off x="0" y="0"/>
+                      <a:ext cx="4889446" cy="1870962"/>
+                    </a:xfrm>
+                    <a:prstGeom prst="rect">
+                      <a:avLst/>
+                    </a:prstGeom>
+                    <a:noFill/>
+                    <a:ln>
+                      <a:noFill/>
+                    </a:ln>
+                  </pic:spPr>
+                </pic:pic>
+              </a:graphicData>
+            </a:graphic>
+          </wp:inline>
+        </w:drawing>
+      </w:r>
+    </w:p>
+    <w:p>
+      <w:pPr>
+        <w:rPr>
+          <w:rFonts w:cs="Segoe UI"/>
+          <w:color w:val="24292E"/>
+          <w:shd w:val="clear" w:color="auto" w:fill="FFFFFF"/>
+        </w:rPr>
+      </w:pPr>
+    </w:p>
+    <w:p>
+      <w:pPr>
+        <w:rPr>
+          <w:rFonts w:cs="Segoe UI"/>
+          <w:color w:val="24292E"/>
+          <w:shd w:val="clear" w:color="auto" w:fill="FFFFFF"/>
+        </w:rPr>
+      </w:pPr>
+    </w:p>
+    <w:p>
+      <w:pPr>
+        <w:rPr>
+          <w:rFonts w:cs="Segoe UI"/>
+          <w:b/>
+          <w:bCs/>
+        </w:rPr>
+      </w:pPr>
+      <w:proofErr w:type="spellStart"/>
+      <w:proofErr w:type="gramStart"/>
+      <w:r>
+        <w:rPr>
+          <w:rFonts w:cs="Segoe UI"/>
+          <w:b/>
+          <w:bCs/>
+        </w:rPr>
+        <w:t>ValidationFailed</w:t>
+      </w:r>
+      <w:proofErr w:type="spellEnd"/>
+      <w:proofErr w:type="gramEnd"/>
+    </w:p>
+    <w:p>
+      <w:pPr>
+        <w:rPr>
+          <w:rFonts w:cs="Segoe UI"/>
+        </w:rPr>
+      </w:pPr>
+      <w:r>
+        <w:rPr>
+          <w:rFonts w:cs="Segoe UI"/>
+        </w:rPr>
+        <w:t>If the setup script fails, scroll up to the first error that occurred. If that error is “</w:t>
+      </w:r>
+      <w:proofErr w:type="spellStart"/>
+      <w:r>
+        <w:rPr>
+          <w:rFonts w:cs="Segoe UI"/>
+        </w:rPr>
+        <w:t>BadRequestError</w:t>
+      </w:r>
+      <w:proofErr w:type="spellEnd"/>
+      <w:r>
+        <w:rPr>
+          <w:rFonts w:cs="Segoe UI"/>
+        </w:rPr>
+        <w:t xml:space="preserve">: </w:t>
+      </w:r>
+      <w:proofErr w:type="spellStart"/>
+      <w:r>
+        <w:rPr>
+          <w:rFonts w:cs="Segoe UI"/>
+        </w:rPr>
+        <w:t>ValidationFailed</w:t>
+      </w:r>
+      <w:proofErr w:type="spellEnd"/>
+      <w:r>
+        <w:rPr>
+          <w:rFonts w:cs="Segoe UI"/>
+        </w:rPr>
+        <w:t>: Workspace request validation failed, check error details for more information</w:t>
+      </w:r>
+      <w:r>
+        <w:rPr>
+          <w:rFonts w:cs="Segoe UI"/>
+        </w:rPr>
+        <w:t>” and it occurs when attempting to create the Synapse workspace, these are some potential causes:</w:t>
+      </w:r>
+    </w:p>
+    <w:p>
+      <w:pPr>
+        <w:pStyle w:val="ListParagraph"/>
+        <w:numPr>
+          <w:ilvl w:val="0"/>
+          <w:numId w:val="17"/>
+        </w:numPr>
+        <w:rPr>
+          <w:rFonts w:cs="Segoe UI"/>
+        </w:rPr>
+      </w:pPr>
+      <w:r>
+        <w:rPr>
+          <w:rFonts w:cs="Segoe UI"/>
+        </w:rPr>
+        <w:t xml:space="preserve">A resource provisioning timing issue can occur. Wait </w:t>
+      </w:r>
+      <w:proofErr w:type="gramStart"/>
+      <w:r>
+        <w:rPr>
+          <w:rFonts w:cs="Segoe UI"/>
+        </w:rPr>
+        <w:t>few</w:t>
+      </w:r>
+      <w:proofErr w:type="gramEnd"/>
+      <w:r>
+        <w:rPr>
+          <w:rFonts w:cs="Segoe UI"/>
+        </w:rPr>
+        <w:t xml:space="preserve"> minutes then try rerunning the setup script with the same arguments (it will skip over resources already created).</w:t>
+      </w:r>
+    </w:p>
+    <w:p>
+      <w:pPr>
+        <w:pStyle w:val="ListParagraph"/>
+        <w:numPr>
+          <w:ilvl w:val="0"/>
+          <w:numId w:val="17"/>
+        </w:numPr>
+        <w:rPr>
+          <w:rFonts w:cs="Segoe UI"/>
+        </w:rPr>
+      </w:pPr>
+      <w:proofErr w:type="gramStart"/>
+      <w:r>
+        <w:rPr>
+          <w:rFonts w:cs="Segoe UI"/>
+        </w:rPr>
+        <w:t>It’s</w:t>
+      </w:r>
+      <w:proofErr w:type="gramEnd"/>
+      <w:r>
+        <w:rPr>
+          <w:rFonts w:cs="Segoe UI"/>
+        </w:rPr>
+        <w:t xml:space="preserve"> possible that there was a naming conflict (some of the resources being created must be globally unique). Try rerunning the setup script using a different prefix.</w:t>
+      </w:r>
+    </w:p>
+    <w:p>
+      <w:pPr>
+        <w:pStyle w:val="ListParagraph"/>
+        <w:numPr>
+          <w:ilvl w:val="0"/>
+          <w:numId w:val="17"/>
+        </w:numPr>
+        <w:rPr>
+          <w:rFonts w:cs="Segoe UI"/>
+        </w:rPr>
+      </w:pPr>
+      <w:r>
+        <w:rPr>
+          <w:rFonts w:cs="Segoe UI"/>
+        </w:rPr>
+        <w:t xml:space="preserve">Your Azure subscription may need to have additional Resource providers registered. See: </w:t>
+      </w:r>
+      <w:hyperlink r:id="rId30" w:history="1">
+        <w:r>
+          <w:rPr>
+            <w:rStyle w:val="Hyperlink"/>
+          </w:rPr>
+          <w:t>Resource providers and resource types - Azure Resource Manager | Microsoft Docs</w:t>
+        </w:r>
+      </w:hyperlink>
     </w:p>
     <w:p>
       <w:pPr>
@@ -2778,7 +3152,7 @@
       <w:pPr>
         <w:pStyle w:val="Heading1"/>
       </w:pPr>
-      <w:bookmarkStart w:id="4" w:name="_Toc62544153"/>
+      <w:bookmarkStart w:id="4" w:name="_Toc63158336"/>
       <w:r>
         <w:lastRenderedPageBreak/>
         <w:t>2</w:t>
@@ -2833,16 +3207,8 @@
         <w:rPr>
           <w:rFonts w:cs="Segoe UI"/>
         </w:rPr>
-        <w:t xml:space="preserve"> at the end of the setup </w:t>
-      </w:r>
-      <w:proofErr w:type="gramStart"/>
-      <w:r>
-        <w:rPr>
-          <w:rFonts w:cs="Segoe UI"/>
-        </w:rPr>
-        <w:t>script</w:t>
-      </w:r>
-      <w:proofErr w:type="gramEnd"/>
+        <w:t xml:space="preserve"> at the end of the setup script</w:t>
+      </w:r>
     </w:p>
     <w:p>
       <w:pPr>
@@ -2870,7 +3236,7 @@
                     <pic:cNvPicPr/>
                   </pic:nvPicPr>
                   <pic:blipFill>
-                    <a:blip r:embed="rId28"/>
+                    <a:blip r:embed="rId31"/>
                     <a:stretch>
                       <a:fillRect/>
                     </a:stretch>
@@ -2995,7 +3361,7 @@
               </wp:anchor>
             </w:drawing>
           </mc:Choice>
-          <mc:Fallback>
+          <mc:Fallback xmlns:w16sdtdh="http://schemas.microsoft.com/office/word/2020/wordml/sdtdatahash">
             <w:pict>
               <v:rect w14:anchorId="362F8495" id="Rectangle 13" o:spid="_x0000_s1026" style="position:absolute;margin-left:111.75pt;margin-top:188.9pt;width:129.95pt;height:60.3pt;z-index:251667457;visibility:visible;mso-wrap-style:square;mso-wrap-distance-left:9pt;mso-wrap-distance-top:0;mso-wrap-distance-right:9pt;mso-wrap-distance-bottom:0;mso-position-horizontal:absolute;mso-position-horizontal-relative:text;mso-position-vertical:absolute;mso-position-vertical-relative:text;v-text-anchor:middle" o:gfxdata="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" filled="f" strokecolor="red" strokeweight="2pt"/>
             </w:pict>
@@ -3022,7 +3388,7 @@
                     <pic:cNvPicPr/>
                   </pic:nvPicPr>
                   <pic:blipFill>
-                    <a:blip r:embed="rId29"/>
+                    <a:blip r:embed="rId32"/>
                     <a:stretch>
                       <a:fillRect/>
                     </a:stretch>
@@ -3166,7 +3532,7 @@
                     <pic:cNvPicPr/>
                   </pic:nvPicPr>
                   <pic:blipFill>
-                    <a:blip r:embed="rId30"/>
+                    <a:blip r:embed="rId33"/>
                     <a:stretch>
                       <a:fillRect/>
                     </a:stretch>
@@ -3261,7 +3627,7 @@
                     <pic:cNvPicPr/>
                   </pic:nvPicPr>
                   <pic:blipFill>
-                    <a:blip r:embed="rId31"/>
+                    <a:blip r:embed="rId34"/>
                     <a:stretch>
                       <a:fillRect/>
                     </a:stretch>
@@ -3387,7 +3753,7 @@
                     <pic:cNvPicPr/>
                   </pic:nvPicPr>
                   <pic:blipFill>
-                    <a:blip r:embed="rId32"/>
+                    <a:blip r:embed="rId35"/>
                     <a:stretch>
                       <a:fillRect/>
                     </a:stretch>
@@ -3497,7 +3863,7 @@
                     <pic:cNvPicPr/>
                   </pic:nvPicPr>
                   <pic:blipFill>
-                    <a:blip r:embed="rId33"/>
+                    <a:blip r:embed="rId36"/>
                     <a:stretch>
                       <a:fillRect/>
                     </a:stretch>
@@ -3529,7 +3895,7 @@
       <w:pPr>
         <w:pStyle w:val="Heading1"/>
       </w:pPr>
-      <w:bookmarkStart w:id="5" w:name="_Toc62544154"/>
+      <w:bookmarkStart w:id="5" w:name="_Toc63158337"/>
       <w:r>
         <w:lastRenderedPageBreak/>
         <w:t>3</w:t>
@@ -3538,9 +3904,64 @@
         <w:t xml:space="preserve">) </w:t>
       </w:r>
       <w:r>
+        <w:t>Understanding the notebooks</w:t>
+      </w:r>
+      <w:bookmarkEnd w:id="5"/>
+    </w:p>
+    <w:p>
+      <w:pPr>
+        <w:spacing w:line="240" w:lineRule="auto"/>
+      </w:pPr>
+    </w:p>
+    <w:p>
+      <w:pPr>
+        <w:spacing w:line="240" w:lineRule="auto"/>
+      </w:pPr>
+      <w:hyperlink r:id="rId37" w:anchor="create-an-external-table-backed-by-parquet-in-spark-and-query-from-serverless-sql-pool" w:history="1">
+        <w:r>
+          <w:rPr>
+            <w:rStyle w:val="Hyperlink"/>
+          </w:rPr>
+          <w:t>Create external tables backed by Parquet in Spark and query from serverless SQL pool</w:t>
+        </w:r>
+      </w:hyperlink>
+    </w:p>
+    <w:p>
+      <w:pPr>
+        <w:spacing w:line="240" w:lineRule="auto"/>
+      </w:pPr>
+    </w:p>
+    <w:p>
+      <w:pPr>
+        <w:spacing w:line="240" w:lineRule="auto"/>
+        <w:rPr>
+          <w:rFonts w:ascii="Segoe UI Light" w:eastAsia="Times New Roman" w:hAnsi="Segoe UI Light" w:cs="Times New Roman"/>
+          <w:color w:val="0054A6" w:themeColor="text2"/>
+          <w:kern w:val="36"/>
+          <w:sz w:val="60"/>
+          <w:szCs w:val="39"/>
+        </w:rPr>
+      </w:pPr>
+      <w:r>
+        <w:br w:type="page"/>
+      </w:r>
+    </w:p>
+    <w:p>
+      <w:pPr>
+        <w:pStyle w:val="Heading1"/>
+      </w:pPr>
+      <w:bookmarkStart w:id="6" w:name="_Toc63158338"/>
+      <w:r>
+        <w:lastRenderedPageBreak/>
+        <w:t>4</w:t>
+      </w:r>
+      <w:r>
+        <w:t xml:space="preserve">) </w:t>
+      </w:r>
+      <w:r>
         <w:t>Power BI dashboard examples</w:t>
       </w:r>
-      <w:bookmarkEnd w:id="5"/>
+      <w:bookmarkEnd w:id="6"/>
     </w:p>
     <w:p>
       <w:pPr>
@@ -3557,7 +3978,7 @@
       <w:r>
         <w:t xml:space="preserve">This section will demonstrate how to open the example Power BI dashboards in Power BI desktop and connect to the data lake in your test environment via SQL On-Demand. You will need to have Power BI Desktop installed on your computer to complete this section (Power BI Desktop is free to download and free to use – it can be </w:t>
       </w:r>
-      <w:hyperlink r:id="rId34" w:history="1">
+      <w:hyperlink r:id="rId38" w:history="1">
         <w:r>
           <w:rPr>
             <w:rStyle w:val="Hyperlink"/>
@@ -3647,7 +4068,7 @@
                     <pic:cNvPicPr/>
                   </pic:nvPicPr>
                   <pic:blipFill>
-                    <a:blip r:embed="rId35"/>
+                    <a:blip r:embed="rId39"/>
                     <a:stretch>
                       <a:fillRect/>
                     </a:stretch>
@@ -3693,7 +4114,7 @@
                     <pic:cNvPicPr/>
                   </pic:nvPicPr>
                   <pic:blipFill>
-                    <a:blip r:embed="rId36"/>
+                    <a:blip r:embed="rId40"/>
                     <a:stretch>
                       <a:fillRect/>
                     </a:stretch>
@@ -3757,7 +4178,7 @@
                     <pic:cNvPicPr/>
                   </pic:nvPicPr>
                   <pic:blipFill>
-                    <a:blip r:embed="rId37"/>
+                    <a:blip r:embed="rId41"/>
                     <a:stretch>
                       <a:fillRect/>
                     </a:stretch>
@@ -3821,7 +4242,7 @@
                     <pic:cNvPicPr/>
                   </pic:nvPicPr>
                   <pic:blipFill>
-                    <a:blip r:embed="rId38"/>
+                    <a:blip r:embed="rId42"/>
                     <a:stretch>
                       <a:fillRect/>
                     </a:stretch>
@@ -3889,7 +4310,7 @@
                     <pic:cNvPicPr/>
                   </pic:nvPicPr>
                   <pic:blipFill>
-                    <a:blip r:embed="rId39"/>
+                    <a:blip r:embed="rId43"/>
                     <a:stretch>
                       <a:fillRect/>
                     </a:stretch>
@@ -3963,7 +4384,7 @@
                     <pic:cNvPicPr/>
                   </pic:nvPicPr>
                   <pic:blipFill>
-                    <a:blip r:embed="rId40"/>
+                    <a:blip r:embed="rId44"/>
                     <a:stretch>
                       <a:fillRect/>
                     </a:stretch>
@@ -4003,7 +4424,7 @@
                     <pic:cNvPicPr/>
                   </pic:nvPicPr>
                   <pic:blipFill>
-                    <a:blip r:embed="rId41"/>
+                    <a:blip r:embed="rId45"/>
                     <a:stretch>
                       <a:fillRect/>
                     </a:stretch>
@@ -4071,7 +4492,7 @@
                     <pic:cNvPicPr/>
                   </pic:nvPicPr>
                   <pic:blipFill>
-                    <a:blip r:embed="rId42"/>
+                    <a:blip r:embed="rId46"/>
                     <a:stretch>
                       <a:fillRect/>
                     </a:stretch>
@@ -4132,10 +4553,10 @@
       <w:pPr>
         <w:pStyle w:val="Heading1"/>
       </w:pPr>
-      <w:bookmarkStart w:id="6" w:name="_Toc62544155"/>
+      <w:bookmarkStart w:id="7" w:name="_Toc63158339"/>
       <w:r>
         <w:lastRenderedPageBreak/>
-        <w:t>4</w:t>
+        <w:t>5</w:t>
       </w:r>
       <w:r>
         <w:t xml:space="preserve">) </w:t>
@@ -4149,7 +4570,7 @@
       <w:r>
         <w:t>Power BI workspace</w:t>
       </w:r>
-      <w:bookmarkEnd w:id="6"/>
+      <w:bookmarkEnd w:id="7"/>
     </w:p>
     <w:p>
       <w:pPr>
@@ -4199,7 +4620,7 @@
                     <pic:cNvPicPr/>
                   </pic:nvPicPr>
                   <pic:blipFill>
-                    <a:blip r:embed="rId43"/>
+                    <a:blip r:embed="rId47"/>
                     <a:stretch>
                       <a:fillRect/>
                     </a:stretch>
@@ -4236,7 +4657,7 @@
       <w:r>
         <w:t xml:space="preserve">For more details see: </w:t>
       </w:r>
-      <w:hyperlink r:id="rId44" w:history="1">
+      <w:hyperlink r:id="rId48" w:history="1">
         <w:r>
           <w:rPr>
             <w:rStyle w:val="Hyperlink"/>
@@ -4248,11 +4669,14 @@
     <w:p>
       <w:pPr>
         <w:pStyle w:val="Bodycopy"/>
+        <w:rPr>
+          <w:rStyle w:val="Hyperlink"/>
+        </w:rPr>
       </w:pPr>
       <w:r>
         <w:t xml:space="preserve">For more information about what Power BI licenses are needed for a given scenario, see: </w:t>
       </w:r>
-      <w:hyperlink r:id="rId45" w:anchor=":~:text=Add%20Power%20BI%20Premium%20to%20be%20able%20to,finance%20team%2C%20providing%20larger%20scale%20and%20greater%20performance" w:history="1">
+      <w:hyperlink r:id="rId49" w:anchor=":~:text=Add%20Power%20BI%20Premium%20to%20be%20able%20to,finance%20team%2C%20providing%20larger%20scale%20and%20greater%20performance" w:history="1">
         <w:r>
           <w:rPr>
             <w:rStyle w:val="Hyperlink"/>
@@ -4260,6 +4684,11 @@
           <w:t>Power BI Premium FAQ - Power BI | Microsoft Docs</w:t>
         </w:r>
       </w:hyperlink>
+    </w:p>
+    <w:p>
+      <w:pPr>
+        <w:pStyle w:val="Bodycopy"/>
+      </w:pPr>
     </w:p>
     <w:p>
       <w:pPr>
@@ -4290,12 +4719,44 @@
       <w:pPr>
         <w:pStyle w:val="Heading1"/>
       </w:pPr>
-      <w:bookmarkStart w:id="7" w:name="_Toc62544156"/>
+      <w:bookmarkStart w:id="8" w:name="_Toc63158340"/>
       <w:r>
         <w:lastRenderedPageBreak/>
-        <w:t>5) Privacy and Security</w:t>
-      </w:r>
-      <w:bookmarkEnd w:id="7"/>
+        <w:t>6</w:t>
+      </w:r>
+      <w:r>
+        <w:t>) Connect Machine Learning Studio</w:t>
+      </w:r>
+      <w:bookmarkEnd w:id="8"/>
+    </w:p>
+    <w:p>
+      <w:pPr>
+        <w:spacing w:line="240" w:lineRule="auto"/>
+        <w:rPr>
+          <w:rFonts w:ascii="Segoe UI Light" w:eastAsia="Times New Roman" w:hAnsi="Segoe UI Light" w:cs="Times New Roman"/>
+          <w:color w:val="0054A6" w:themeColor="text2"/>
+          <w:kern w:val="36"/>
+          <w:sz w:val="60"/>
+          <w:szCs w:val="39"/>
+        </w:rPr>
+      </w:pPr>
+      <w:r>
+        <w:br w:type="page"/>
+      </w:r>
+    </w:p>
+    <w:p>
+      <w:pPr>
+        <w:pStyle w:val="Heading1"/>
+      </w:pPr>
+      <w:bookmarkStart w:id="9" w:name="_Toc63158341"/>
+      <w:r>
+        <w:lastRenderedPageBreak/>
+        <w:t>7</w:t>
+      </w:r>
+      <w:r>
+        <w:t>) Privacy and Security</w:t>
+      </w:r>
+      <w:bookmarkEnd w:id="9"/>
     </w:p>
     <w:p>
       <w:pPr>
@@ -4304,7 +4765,7 @@
       <w:r>
         <w:t xml:space="preserve">At the storage level, data protection comes from </w:t>
       </w:r>
-      <w:hyperlink r:id="rId46" w:history="1">
+      <w:hyperlink r:id="rId50" w:history="1">
         <w:r>
           <w:rPr>
             <w:rStyle w:val="Hyperlink"/>
@@ -4321,9 +4782,15 @@
         <w:pStyle w:val="Bodycopy"/>
       </w:pPr>
       <w:r>
-        <w:t xml:space="preserve">Security of access is provided through the use of </w:t>
-      </w:r>
-      <w:hyperlink r:id="rId47" w:history="1">
+        <w:t xml:space="preserve">Security of access is provided </w:t>
+      </w:r>
+      <w:r>
+        <w:t xml:space="preserve">at the storage level </w:t>
+      </w:r>
+      <w:r>
+        <w:t xml:space="preserve">through the use of </w:t>
+      </w:r>
+      <w:hyperlink r:id="rId51" w:history="1">
         <w:r>
           <w:rPr>
             <w:rStyle w:val="Hyperlink"/>
@@ -4334,6 +4801,20 @@
       <w:r>
         <w:t>, allowing the Global Admin to grant the minimum access necessary for specific groups of users to specific zones within the data lake based on the access needed for a given use case. Through this use of role-based access control (RBAC) at the storage level, access is controlled regardless of the tools used to query or analyze the data. Furthermore, using RBAC to set up the minimum access necessary for a new group of users or for a specific use case is straightforward and easily maintained.</w:t>
       </w:r>
+      <w:r>
+        <w:t xml:space="preserve"> Additional permissions can be set at the SQL level for finer-grained control over access. See </w:t>
+      </w:r>
+      <w:hyperlink r:id="rId52" w:history="1">
+        <w:r>
+          <w:rPr>
+            <w:rStyle w:val="Hyperlink"/>
+          </w:rPr>
+          <w:t>Securing access to ADLS files using Synapse SQL permission model</w:t>
+        </w:r>
+      </w:hyperlink>
+      <w:r>
+        <w:t xml:space="preserve"> for more info.</w:t>
+      </w:r>
     </w:p>
     <w:p>
       <w:pPr>
@@ -4345,7 +4826,7 @@
       <w:r>
         <w:t xml:space="preserve">ata privacy is guarded by first reducing what data is made available - that is, reducing the data set to that which is needed for a given use case. In addition, the data is either pseudonymized or anonymized to protect personally identifiable information (PII). Pseudonymization is </w:t>
       </w:r>
-      <w:hyperlink r:id="rId48" w:history="1">
+      <w:hyperlink r:id="rId53" w:history="1">
         <w:r>
           <w:rPr>
             <w:rStyle w:val="Hyperlink"/>
@@ -4387,7 +4868,7 @@
       <w:r>
         <w:t xml:space="preserve">performs a one-way hash on ID’s and writes the anonymized data to a stage3 container in the data lake. An excerpt from the script </w:t>
       </w:r>
-      <w:hyperlink r:id="rId49" w:history="1">
+      <w:hyperlink r:id="rId54" w:history="1">
         <w:r>
           <w:rPr>
             <w:rStyle w:val="Hyperlink"/>
@@ -4423,7 +4904,7 @@
                     <pic:cNvPicPr/>
                   </pic:nvPicPr>
                   <pic:blipFill>
-                    <a:blip r:embed="rId50"/>
+                    <a:blip r:embed="rId55"/>
                     <a:stretch>
                       <a:fillRect/>
                     </a:stretch>
@@ -4576,10 +5057,10 @@
       <w:proofErr w:type="gramEnd"/>
     </w:p>
     <w:sectPr>
-      <w:headerReference w:type="default" r:id="rId51"/>
-      <w:footerReference w:type="default" r:id="rId52"/>
-      <w:headerReference w:type="first" r:id="rId53"/>
-      <w:footerReference w:type="first" r:id="rId54"/>
+      <w:headerReference w:type="default" r:id="rId56"/>
+      <w:footerReference w:type="default" r:id="rId57"/>
+      <w:headerReference w:type="first" r:id="rId58"/>
+      <w:footerReference w:type="first" r:id="rId59"/>
       <w:pgSz w:w="12240" w:h="15840" w:code="1"/>
       <w:pgMar w:top="720" w:right="720" w:bottom="720" w:left="720" w:header="720" w:footer="720" w:gutter="0"/>
       <w:pgNumType w:start="1"/>
@@ -5207,6 +5688,95 @@
     </w:lvl>
   </w:abstractNum>
   <w:abstractNum w:abstractNumId="12" w15:restartNumberingAfterBreak="0">
+    <w:nsid w:val="1CBA4757"/>
+    <w:multiLevelType w:val="hybridMultilevel"/>
+    <w:tmpl w:val="4268E44A"/>
+    <w:lvl w:ilvl="0" w:tplc="04090011">
+      <w:start w:val="1"/>
+      <w:numFmt w:val="decimal"/>
+      <w:lvlText w:val="%1)"/>
+      <w:lvlJc w:val="left"/>
+      <w:pPr>
+        <w:ind w:left="720" w:hanging="360"/>
+      </w:pPr>
+      <w:rPr>
+        <w:rFonts w:hint="default"/>
+      </w:rPr>
+    </w:lvl>
+    <w:lvl w:ilvl="1" w:tplc="04090019" w:tentative="1">
+      <w:start w:val="1"/>
+      <w:numFmt w:val="lowerLetter"/>
+      <w:lvlText w:val="%2."/>
+      <w:lvlJc w:val="left"/>
+      <w:pPr>
+        <w:ind w:left="1440" w:hanging="360"/>
+      </w:pPr>
+    </w:lvl>
+    <w:lvl w:ilvl="2" w:tplc="0409001B" w:tentative="1">
+      <w:start w:val="1"/>
+      <w:numFmt w:val="lowerRoman"/>
+      <w:lvlText w:val="%3."/>
+      <w:lvlJc w:val="right"/>
+      <w:pPr>
+        <w:ind w:left="2160" w:hanging="180"/>
+      </w:pPr>
+    </w:lvl>
+    <w:lvl w:ilvl="3" w:tplc="0409000F" w:tentative="1">
+      <w:start w:val="1"/>
+      <w:numFmt w:val="decimal"/>
+      <w:lvlText w:val="%4."/>
+      <w:lvlJc w:val="left"/>
+      <w:pPr>
+        <w:ind w:left="2880" w:hanging="360"/>
+      </w:pPr>
+    </w:lvl>
+    <w:lvl w:ilvl="4" w:tplc="04090019" w:tentative="1">
+      <w:start w:val="1"/>
+      <w:numFmt w:val="lowerLetter"/>
+      <w:lvlText w:val="%5."/>
+      <w:lvlJc w:val="left"/>
+      <w:pPr>
+        <w:ind w:left="3600" w:hanging="360"/>
+      </w:pPr>
+    </w:lvl>
+    <w:lvl w:ilvl="5" w:tplc="0409001B" w:tentative="1">
+      <w:start w:val="1"/>
+      <w:numFmt w:val="lowerRoman"/>
+      <w:lvlText w:val="%6."/>
+      <w:lvlJc w:val="right"/>
+      <w:pPr>
+        <w:ind w:left="4320" w:hanging="180"/>
+      </w:pPr>
+    </w:lvl>
+    <w:lvl w:ilvl="6" w:tplc="0409000F" w:tentative="1">
+      <w:start w:val="1"/>
+      <w:numFmt w:val="decimal"/>
+      <w:lvlText w:val="%7."/>
+      <w:lvlJc w:val="left"/>
+      <w:pPr>
+        <w:ind w:left="5040" w:hanging="360"/>
+      </w:pPr>
+    </w:lvl>
+    <w:lvl w:ilvl="7" w:tplc="04090019" w:tentative="1">
+      <w:start w:val="1"/>
+      <w:numFmt w:val="lowerLetter"/>
+      <w:lvlText w:val="%8."/>
+      <w:lvlJc w:val="left"/>
+      <w:pPr>
+        <w:ind w:left="5760" w:hanging="360"/>
+      </w:pPr>
+    </w:lvl>
+    <w:lvl w:ilvl="8" w:tplc="0409001B" w:tentative="1">
+      <w:start w:val="1"/>
+      <w:numFmt w:val="lowerRoman"/>
+      <w:lvlText w:val="%9."/>
+      <w:lvlJc w:val="right"/>
+      <w:pPr>
+        <w:ind w:left="6480" w:hanging="180"/>
+      </w:pPr>
+    </w:lvl>
+  </w:abstractNum>
+  <w:abstractNum w:abstractNumId="13" w15:restartNumberingAfterBreak="0">
     <w:nsid w:val="2F00518E"/>
     <w:multiLevelType w:val="hybridMultilevel"/>
     <w:tmpl w:val="19425910"/>
@@ -5319,7 +5889,7 @@
       </w:rPr>
     </w:lvl>
   </w:abstractNum>
-  <w:abstractNum w:abstractNumId="13" w15:restartNumberingAfterBreak="0">
+  <w:abstractNum w:abstractNumId="14" w15:restartNumberingAfterBreak="0">
     <w:nsid w:val="3AE518FE"/>
     <w:multiLevelType w:val="hybridMultilevel"/>
     <w:tmpl w:val="7C0C4AA2"/>
@@ -5408,7 +5978,7 @@
       </w:pPr>
     </w:lvl>
   </w:abstractNum>
-  <w:abstractNum w:abstractNumId="14" w15:restartNumberingAfterBreak="0">
+  <w:abstractNum w:abstractNumId="15" w15:restartNumberingAfterBreak="0">
     <w:nsid w:val="3D912A52"/>
     <w:multiLevelType w:val="hybridMultilevel"/>
     <w:tmpl w:val="CCA0A982"/>
@@ -5521,7 +6091,7 @@
       </w:rPr>
     </w:lvl>
   </w:abstractNum>
-  <w:abstractNum w:abstractNumId="15" w15:restartNumberingAfterBreak="0">
+  <w:abstractNum w:abstractNumId="16" w15:restartNumberingAfterBreak="0">
     <w:nsid w:val="69B0566F"/>
     <w:multiLevelType w:val="hybridMultilevel"/>
     <w:tmpl w:val="0E08A746"/>
@@ -5667,19 +6237,22 @@
     <w:abstractNumId w:val="10"/>
   </w:num>
   <w:num w:numId="12">
+    <w:abstractNumId w:val="15"/>
+  </w:num>
+  <w:num w:numId="13">
     <w:abstractNumId w:val="14"/>
   </w:num>
-  <w:num w:numId="13">
+  <w:num w:numId="14">
     <w:abstractNumId w:val="13"/>
   </w:num>
-  <w:num w:numId="14">
-    <w:abstractNumId w:val="12"/>
-  </w:num>
   <w:num w:numId="15">
-    <w:abstractNumId w:val="15"/>
+    <w:abstractNumId w:val="16"/>
   </w:num>
   <w:num w:numId="16">
     <w:abstractNumId w:val="11"/>
+  </w:num>
+  <w:num w:numId="17">
+    <w:abstractNumId w:val="12"/>
   </w:num>
 </w:numbering>
 </file>
@@ -7023,10 +7596,6 @@
 </file>
 
 <file path=customXml/item1.xml><?xml version="1.0" encoding="utf-8"?>
-<b:Sources xmlns:b="http://schemas.openxmlformats.org/officeDocument/2006/bibliography" xmlns="http://schemas.openxmlformats.org/officeDocument/2006/bibliography" SelectedStyle="\APA.XSL" StyleName="APA"/>
-</file>
-
-<file path=customXml/item2.xml><?xml version="1.0" encoding="utf-8"?>
 <ct:contentTypeSchema xmlns:ct="http://schemas.microsoft.com/office/2006/metadata/contentType" xmlns:ma="http://schemas.microsoft.com/office/2006/metadata/properties/metaAttributes" ct:_="" ma:_="" ma:contentTypeName="Document" ma:contentTypeID="0x0101007113D031F30F9142A368C59088DB1679" ma:contentTypeVersion="12" ma:contentTypeDescription="Create a new document." ma:contentTypeScope="" ma:versionID="4d250301687ecba4445942ef601a0caa">
   <xsd:schema xmlns:xsd="http://www.w3.org/2001/XMLSchema" xmlns:xs="http://www.w3.org/2001/XMLSchema" xmlns:p="http://schemas.microsoft.com/office/2006/metadata/properties" xmlns:ns1="http://schemas.microsoft.com/sharepoint/v3" xmlns:ns2="d045c0ed-da0d-414b-918d-6bac2b0f0909" xmlns:ns3="6a470123-577d-4ad2-841b-3cd3408735c5" targetNamespace="http://schemas.microsoft.com/office/2006/metadata/properties" ma:root="true" ma:fieldsID="a2dc36a70031ee2ed3bf5e2b2cf1efae" ns1:_="" ns2:_="" ns3:_="">
     <xsd:import namespace="http://schemas.microsoft.com/sharepoint/v3"/>
@@ -7248,16 +7817,7 @@
 </ct:contentTypeSchema>
 </file>
 
-<file path=customXml/item3.xml><?xml version="1.0" encoding="utf-8"?>
-<?mso-contentType ?>
-<FormTemplates xmlns="http://schemas.microsoft.com/sharepoint/v3/contenttype/forms">
-  <Display>DocumentLibraryForm</Display>
-  <Edit>DocumentLibraryForm</Edit>
-  <New>DocumentLibraryForm</New>
-</FormTemplates>
-</file>
-
-<file path=customXml/item4.xml><?xml version="1.0" encoding="utf-8"?>
+<file path=customXml/item2.xml><?xml version="1.0" encoding="utf-8"?>
 <p:properties xmlns:p="http://schemas.microsoft.com/office/2006/metadata/properties" xmlns:xsi="http://www.w3.org/2001/XMLSchema-instance" xmlns:pc="http://schemas.microsoft.com/office/infopath/2007/PartnerControls">
   <documentManagement>
     <MediaServiceFastMetadata xmlns="d045c0ed-da0d-414b-918d-6bac2b0f0909" xsi:nil="true"/>
@@ -7274,15 +7834,20 @@
 </p:properties>
 </file>
 
-<file path=customXml/itemProps1.xml><?xml version="1.0" encoding="utf-8"?>
-<ds:datastoreItem xmlns:ds="http://schemas.openxmlformats.org/officeDocument/2006/customXml" ds:itemID="{E8DE0A10-DE0D-4EA9-85F1-E60656DB2657}">
-  <ds:schemaRefs>
-    <ds:schemaRef ds:uri="http://schemas.openxmlformats.org/officeDocument/2006/bibliography"/>
-  </ds:schemaRefs>
-</ds:datastoreItem>
+<file path=customXml/item3.xml><?xml version="1.0" encoding="utf-8"?>
+<?mso-contentType ?>
+<FormTemplates xmlns="http://schemas.microsoft.com/sharepoint/v3/contenttype/forms">
+  <Display>DocumentLibraryForm</Display>
+  <Edit>DocumentLibraryForm</Edit>
+  <New>DocumentLibraryForm</New>
+</FormTemplates>
 </file>
 
-<file path=customXml/itemProps2.xml><?xml version="1.0" encoding="utf-8"?>
+<file path=customXml/item4.xml><?xml version="1.0" encoding="utf-8"?>
+<b:Sources xmlns:b="http://schemas.openxmlformats.org/officeDocument/2006/bibliography" xmlns="http://schemas.openxmlformats.org/officeDocument/2006/bibliography" SelectedStyle="\APA.XSL" StyleName="APA"/>
+</file>
+
+<file path=customXml/itemProps1.xml><?xml version="1.0" encoding="utf-8"?>
 <ds:datastoreItem xmlns:ds="http://schemas.openxmlformats.org/officeDocument/2006/customXml" ds:itemID="{6B92BEB8-C5AC-4A3D-ABDD-3F833834BD7C}">
   <ds:schemaRefs>
     <ds:schemaRef ds:uri="http://schemas.microsoft.com/office/2006/metadata/contentType"/>
@@ -7302,15 +7867,7 @@
 </ds:datastoreItem>
 </file>
 
-<file path=customXml/itemProps3.xml><?xml version="1.0" encoding="utf-8"?>
-<ds:datastoreItem xmlns:ds="http://schemas.openxmlformats.org/officeDocument/2006/customXml" ds:itemID="{05B40E83-34A3-43A0-A295-33CF3308CCD0}">
-  <ds:schemaRefs>
-    <ds:schemaRef ds:uri="http://schemas.microsoft.com/sharepoint/v3/contenttype/forms"/>
-  </ds:schemaRefs>
-</ds:datastoreItem>
-</file>
-
-<file path=customXml/itemProps4.xml><?xml version="1.0" encoding="utf-8"?>
+<file path=customXml/itemProps2.xml><?xml version="1.0" encoding="utf-8"?>
 <ds:datastoreItem xmlns:ds="http://schemas.openxmlformats.org/officeDocument/2006/customXml" ds:itemID="{768F83A4-CCF2-4FB2-9DB6-F81D1746241F}">
   <ds:schemaRefs>
     <ds:schemaRef ds:uri="http://schemas.microsoft.com/office/2006/metadata/properties"/>
@@ -7321,6 +7878,22 @@
 </ds:datastoreItem>
 </file>
 
+<file path=customXml/itemProps3.xml><?xml version="1.0" encoding="utf-8"?>
+<ds:datastoreItem xmlns:ds="http://schemas.openxmlformats.org/officeDocument/2006/customXml" ds:itemID="{05B40E83-34A3-43A0-A295-33CF3308CCD0}">
+  <ds:schemaRefs>
+    <ds:schemaRef ds:uri="http://schemas.microsoft.com/sharepoint/v3/contenttype/forms"/>
+  </ds:schemaRefs>
+</ds:datastoreItem>
+</file>
+
+<file path=customXml/itemProps4.xml><?xml version="1.0" encoding="utf-8"?>
+<ds:datastoreItem xmlns:ds="http://schemas.openxmlformats.org/officeDocument/2006/customXml" ds:itemID="{E8DE0A10-DE0D-4EA9-85F1-E60656DB2657}">
+  <ds:schemaRefs>
+    <ds:schemaRef ds:uri="http://schemas.openxmlformats.org/officeDocument/2006/bibliography"/>
+  </ds:schemaRefs>
+</ds:datastoreItem>
+</file>
+
 <file path=docMetadata/LabelInfo.xml><?xml version="1.0" encoding="utf-8"?>
 <clbl:labelList xmlns:clbl="http://schemas.microsoft.com/office/2020/mipLabelMetadata">
   <clbl:label id="{f42aa342-8706-4288-bd11-ebb85995028c}" enabled="1" method="Standard" siteId="{72f988bf-86f1-41af-91ab-2d7cd011db47}" contentBits="0" removed="0"/>

</xml_diff>

<commit_message>
update docs for v0.5
</commit_message>
<xml_diff>
--- a/docs/OpenEduAnalyticsSolutionGuide.docx
+++ b/docs/OpenEduAnalyticsSolutionGuide.docx
@@ -49,7 +49,7 @@
       </w:r>
       <w:proofErr w:type="gramStart"/>
       <w:r>
-        <w:t>August</w:t>
+        <w:t>October</w:t>
       </w:r>
       <w:r>
         <w:t>,</w:t>
@@ -172,6 +172,13 @@
         </w:r>
         <w:r>
           <w:rPr>
+            <w:rStyle w:val="Hyperlink"/>
+            <w:noProof/>
+          </w:rPr>
+          <w:t xml:space="preserve"> and framework</w:t>
+        </w:r>
+        <w:r>
+          <w:rPr>
             <w:noProof/>
             <w:webHidden/>
           </w:rPr>
@@ -668,13 +675,31 @@
               <w:rPr>
                 <w:rFonts w:cs="Segoe UI"/>
               </w:rPr>
-              <w:t>reference architecture</w:t>
+              <w:t xml:space="preserve">reference </w:t>
             </w:r>
             <w:r>
               <w:rPr>
                 <w:rFonts w:cs="Segoe UI"/>
               </w:rPr>
-              <w:t xml:space="preserve"> as well as information on how to deploy modules and packages on the base architecture.</w:t>
+              <w:t>framework</w:t>
+            </w:r>
+            <w:r>
+              <w:rPr>
+                <w:rFonts w:cs="Segoe UI"/>
+              </w:rPr>
+              <w:t xml:space="preserve"> as well as information on how to deploy modules and packages </w:t>
+            </w:r>
+            <w:r>
+              <w:rPr>
+                <w:rFonts w:cs="Segoe UI"/>
+              </w:rPr>
+              <w:t>within the framework</w:t>
+            </w:r>
+            <w:r>
+              <w:rPr>
+                <w:rFonts w:cs="Segoe UI"/>
+              </w:rPr>
+              <w:t>.</w:t>
             </w:r>
           </w:p>
           <w:p>
@@ -946,6 +971,24 @@
               <w:rPr>
                 <w:rFonts w:cs="Segoe UI"/>
               </w:rPr>
+              <w:t>The base level OEA infrastructure setup and guidance on expanding the architecture for more complete cloud adoption needs.</w:t>
+            </w:r>
+          </w:p>
+          <w:p>
+            <w:pPr>
+              <w:pStyle w:val="ListParagraph"/>
+              <w:numPr>
+                <w:ilvl w:val="0"/>
+                <w:numId w:val="13"/>
+              </w:numPr>
+              <w:rPr>
+                <w:rFonts w:cs="Segoe UI"/>
+              </w:rPr>
+            </w:pPr>
+            <w:r>
+              <w:rPr>
+                <w:rFonts w:cs="Segoe UI"/>
+              </w:rPr>
               <w:t xml:space="preserve">The core </w:t>
             </w:r>
             <w:r>
@@ -970,49 +1013,13 @@
               <w:rPr>
                 <w:rFonts w:cs="Segoe UI"/>
               </w:rPr>
-              <w:t xml:space="preserve"> architecture – an Azure storage account, </w:t>
-            </w:r>
-            <w:r>
-              <w:rPr>
-                <w:rFonts w:cs="Segoe UI"/>
-              </w:rPr>
-              <w:t xml:space="preserve">a </w:t>
-            </w:r>
-            <w:r>
-              <w:rPr>
-                <w:rFonts w:cs="Segoe UI"/>
-              </w:rPr>
-              <w:t>Synapse workspace,</w:t>
-            </w:r>
-            <w:r>
-              <w:rPr>
-                <w:rFonts w:cs="Segoe UI"/>
-              </w:rPr>
               <w:t xml:space="preserve"> </w:t>
             </w:r>
             <w:r>
               <w:rPr>
                 <w:rFonts w:cs="Segoe UI"/>
               </w:rPr>
-              <w:t xml:space="preserve">an Application Insights instance, an Azure Key Vault instance, </w:t>
-            </w:r>
-            <w:r>
-              <w:rPr>
-                <w:rFonts w:cs="Segoe UI"/>
-              </w:rPr>
-              <w:t>an Apache Spark Pool,</w:t>
-            </w:r>
-            <w:r>
-              <w:rPr>
-                <w:rFonts w:cs="Segoe UI"/>
-              </w:rPr>
-              <w:t xml:space="preserve"> and a set of</w:t>
-            </w:r>
-            <w:r>
-              <w:rPr>
-                <w:rFonts w:cs="Segoe UI"/>
-              </w:rPr>
-              <w:t xml:space="preserve"> AAD security groups</w:t>
+              <w:t>assets for simplifying common data ingestion and data processing scenarios.</w:t>
             </w:r>
           </w:p>
           <w:p>
@@ -1124,75 +1131,21 @@
               <w:spacing w:after="0"/>
             </w:pPr>
             <w:r>
-              <w:t>Modules and packages have the following standard structure:</w:t>
+              <w:t xml:space="preserve">Modules and packages </w:t>
             </w:r>
-          </w:p>
-          <w:p>
-            <w:pPr>
-              <w:pStyle w:val="Bodycopy"/>
-              <w:numPr>
-                <w:ilvl w:val="0"/>
-                <w:numId w:val="16"/>
-              </w:numPr>
-              <w:spacing w:after="0"/>
-            </w:pPr>
             <w:r>
-              <w:t>a readme.md for basic documentation</w:t>
+              <w:t xml:space="preserve">follow a standard structure as defined in the </w:t>
             </w:r>
-          </w:p>
-          <w:p>
-            <w:pPr>
-              <w:pStyle w:val="Bodycopy"/>
-              <w:numPr>
-                <w:ilvl w:val="0"/>
-                <w:numId w:val="16"/>
-              </w:numPr>
-              <w:spacing w:after="0"/>
-            </w:pPr>
-            <w:r>
-              <w:t xml:space="preserve">a setup.sh script to be used for automated deployment from </w:t>
-            </w:r>
-            <w:hyperlink r:id="rId18" w:anchor="overview" w:history="1">
+            <w:hyperlink r:id="rId18" w:history="1">
               <w:r>
                 <w:rPr>
                   <w:rStyle w:val="Hyperlink"/>
                 </w:rPr>
-                <w:t>cloud shell</w:t>
+                <w:t>module creation kit</w:t>
               </w:r>
             </w:hyperlink>
-          </w:p>
-          <w:p>
-            <w:pPr>
-              <w:pStyle w:val="Bodycopy"/>
-              <w:numPr>
-                <w:ilvl w:val="0"/>
-                <w:numId w:val="16"/>
-              </w:numPr>
-              <w:spacing w:after="0"/>
-            </w:pPr>
             <w:r>
-              <w:t>a notebook folder for Synapse notebooks</w:t>
-            </w:r>
-          </w:p>
-          <w:p>
-            <w:pPr>
-              <w:pStyle w:val="Bodycopy"/>
-              <w:numPr>
-                <w:ilvl w:val="0"/>
-                <w:numId w:val="16"/>
-              </w:numPr>
-              <w:spacing w:after="0"/>
-            </w:pPr>
-            <w:r>
-              <w:t xml:space="preserve">a </w:t>
-            </w:r>
-            <w:proofErr w:type="spellStart"/>
-            <w:r>
-              <w:t>powerbi</w:t>
-            </w:r>
-            <w:proofErr w:type="spellEnd"/>
-            <w:r>
-              <w:t xml:space="preserve"> folder for Power BI assets (this is optional)</w:t>
+              <w:t>.</w:t>
             </w:r>
           </w:p>
           <w:p>
@@ -1304,10 +1257,10 @@
           <w:noProof/>
         </w:rPr>
         <w:drawing>
-          <wp:inline distT="0" distB="0" distL="0" distR="0" wp14:anchorId="25310113" wp14:editId="3A8D4A71">
-            <wp:extent cx="5346445" cy="3007252"/>
-            <wp:effectExtent l="0" t="0" r="6985" b="3175"/>
-            <wp:docPr id="27" name="Picture 27"/>
+          <wp:inline distT="0" distB="0" distL="0" distR="0" wp14:anchorId="2D8F3406" wp14:editId="3CD96E40">
+            <wp:extent cx="6651466" cy="3558907"/>
+            <wp:effectExtent l="0" t="0" r="0" b="3810"/>
+            <wp:docPr id="2" name="Picture 2"/>
             <wp:cNvGraphicFramePr>
               <a:graphicFrameLocks xmlns:a="http://schemas.openxmlformats.org/drawingml/2006/main" noChangeAspect="1"/>
             </wp:cNvGraphicFramePr>
@@ -1315,7 +1268,7 @@
               <a:graphicData uri="http://schemas.openxmlformats.org/drawingml/2006/picture">
                 <pic:pic xmlns:pic="http://schemas.openxmlformats.org/drawingml/2006/picture">
                   <pic:nvPicPr>
-                    <pic:cNvPr id="0" name="Picture 2"/>
+                    <pic:cNvPr id="0" name="Picture 1"/>
                     <pic:cNvPicPr>
                       <a:picLocks noChangeAspect="1" noChangeArrowheads="1"/>
                     </pic:cNvPicPr>
@@ -1336,7 +1289,7 @@
                   <pic:spPr bwMode="auto">
                     <a:xfrm>
                       <a:off x="0" y="0"/>
-                      <a:ext cx="5388988" cy="3031181"/>
+                      <a:ext cx="6658591" cy="3562719"/>
                     </a:xfrm>
                     <a:prstGeom prst="rect">
                       <a:avLst/>
@@ -3400,13 +3353,13 @@
       </w:pPr>
       <w:r>
         <w:rPr>
-          <w:noProof/>
+          <w:rFonts w:cs="Segoe UI"/>
         </w:rPr>
         <w:drawing>
-          <wp:inline distT="0" distB="0" distL="0" distR="0" wp14:anchorId="5748272B" wp14:editId="78867554">
-            <wp:extent cx="4403750" cy="2492196"/>
-            <wp:effectExtent l="0" t="0" r="0" b="3810"/>
-            <wp:docPr id="31" name="Picture 31" descr="Graphical user interface, text, application, email&#10;&#10;Description automatically generated"/>
+          <wp:inline distT="0" distB="0" distL="0" distR="0" wp14:anchorId="06376EA6" wp14:editId="30615184">
+            <wp:extent cx="5835920" cy="2632108"/>
+            <wp:effectExtent l="0" t="0" r="0" b="0"/>
+            <wp:docPr id="3" name="Picture 3" descr="Graphical user interface, text, application, email&#10;&#10;Description automatically generated"/>
             <wp:cNvGraphicFramePr>
               <a:graphicFrameLocks xmlns:a="http://schemas.openxmlformats.org/drawingml/2006/main" noChangeAspect="1"/>
             </wp:cNvGraphicFramePr>
@@ -3414,7 +3367,7 @@
               <a:graphicData uri="http://schemas.openxmlformats.org/drawingml/2006/picture">
                 <pic:pic xmlns:pic="http://schemas.openxmlformats.org/drawingml/2006/picture">
                   <pic:nvPicPr>
-                    <pic:cNvPr id="31" name="Picture 31" descr="Graphical user interface, text, application, email&#10;&#10;Description automatically generated"/>
+                    <pic:cNvPr id="3" name="Picture 3" descr="Graphical user interface, text, application, email&#10;&#10;Description automatically generated"/>
                     <pic:cNvPicPr/>
                   </pic:nvPicPr>
                   <pic:blipFill>
@@ -3426,7 +3379,7 @@
                   <pic:spPr>
                     <a:xfrm>
                       <a:off x="0" y="0"/>
-                      <a:ext cx="4414492" cy="2498275"/>
+                      <a:ext cx="5886942" cy="2655120"/>
                     </a:xfrm>
                     <a:prstGeom prst="rect">
                       <a:avLst/>
@@ -3742,10 +3695,7 @@
         <w:pStyle w:val="Bodycopy"/>
       </w:pPr>
       <w:r>
-        <w:t>3.2)</w:t>
-      </w:r>
-      <w:r>
-        <w:t xml:space="preserve"> The data you see was included with the report.</w:t>
+        <w:t>3.2) The data you see was included with the report.</w:t>
       </w:r>
       <w:r>
         <w:t xml:space="preserve"> Now click on File -&gt; Options and Settings -&gt; Data source settings</w:t>
@@ -4363,14 +4313,11 @@
         <w:pStyle w:val="Bodycopy"/>
       </w:pPr>
       <w:r>
-        <w:rPr>
-          <w:noProof/>
-        </w:rPr>
         <w:drawing>
-          <wp:inline distT="0" distB="0" distL="0" distR="0" wp14:anchorId="18663E34" wp14:editId="2615ED4A">
-            <wp:extent cx="4849977" cy="3481206"/>
-            <wp:effectExtent l="0" t="0" r="8255" b="5080"/>
-            <wp:docPr id="38" name="Picture 38" descr="Diagram&#10;&#10;Description automatically generated"/>
+          <wp:inline distT="0" distB="0" distL="0" distR="0" wp14:anchorId="6940E755" wp14:editId="2B9CE3DD">
+            <wp:extent cx="6858000" cy="3209925"/>
+            <wp:effectExtent l="0" t="0" r="0" b="9525"/>
+            <wp:docPr id="7" name="Picture 7" descr="Graphical user interface, diagram&#10;&#10;Description automatically generated"/>
             <wp:cNvGraphicFramePr>
               <a:graphicFrameLocks xmlns:a="http://schemas.openxmlformats.org/drawingml/2006/main" noChangeAspect="1"/>
             </wp:cNvGraphicFramePr>
@@ -4378,7 +4325,7 @@
               <a:graphicData uri="http://schemas.openxmlformats.org/drawingml/2006/picture">
                 <pic:pic xmlns:pic="http://schemas.openxmlformats.org/drawingml/2006/picture">
                   <pic:nvPicPr>
-                    <pic:cNvPr id="38" name="Picture 38" descr="Diagram&#10;&#10;Description automatically generated"/>
+                    <pic:cNvPr id="7" name="Picture 7" descr="Graphical user interface, diagram&#10;&#10;Description automatically generated"/>
                     <pic:cNvPicPr/>
                   </pic:nvPicPr>
                   <pic:blipFill>
@@ -4390,7 +4337,7 @@
                   <pic:spPr>
                     <a:xfrm>
                       <a:off x="0" y="0"/>
-                      <a:ext cx="4856232" cy="3485695"/>
+                      <a:ext cx="6858000" cy="3209925"/>
                     </a:xfrm>
                     <a:prstGeom prst="rect">
                       <a:avLst/>
@@ -7157,15 +7104,6 @@
 </file>
 
 <file path=customXml/item1.xml><?xml version="1.0" encoding="utf-8"?>
-<?mso-contentType ?>
-<FormTemplates xmlns="http://schemas.microsoft.com/sharepoint/v3/contenttype/forms">
-  <Display>DocumentLibraryForm</Display>
-  <Edit>DocumentLibraryForm</Edit>
-  <New>DocumentLibraryForm</New>
-</FormTemplates>
-</file>
-
-<file path=customXml/item2.xml><?xml version="1.0" encoding="utf-8"?>
 <ct:contentTypeSchema xmlns:ct="http://schemas.microsoft.com/office/2006/metadata/contentType" xmlns:ma="http://schemas.microsoft.com/office/2006/metadata/properties/metaAttributes" ct:_="" ma:_="" ma:contentTypeName="Document" ma:contentTypeID="0x0101007113D031F30F9142A368C59088DB1679" ma:contentTypeVersion="12" ma:contentTypeDescription="Create a new document." ma:contentTypeScope="" ma:versionID="4d250301687ecba4445942ef601a0caa">
   <xsd:schema xmlns:xsd="http://www.w3.org/2001/XMLSchema" xmlns:xs="http://www.w3.org/2001/XMLSchema" xmlns:p="http://schemas.microsoft.com/office/2006/metadata/properties" xmlns:ns1="http://schemas.microsoft.com/sharepoint/v3" xmlns:ns2="d045c0ed-da0d-414b-918d-6bac2b0f0909" xmlns:ns3="6a470123-577d-4ad2-841b-3cd3408735c5" targetNamespace="http://schemas.microsoft.com/office/2006/metadata/properties" ma:root="true" ma:fieldsID="a2dc36a70031ee2ed3bf5e2b2cf1efae" ns1:_="" ns2:_="" ns3:_="">
     <xsd:import namespace="http://schemas.microsoft.com/sharepoint/v3"/>
@@ -7387,11 +7325,7 @@
 </ct:contentTypeSchema>
 </file>
 
-<file path=customXml/item3.xml><?xml version="1.0" encoding="utf-8"?>
-<b:Sources xmlns:b="http://schemas.openxmlformats.org/officeDocument/2006/bibliography" xmlns="http://schemas.openxmlformats.org/officeDocument/2006/bibliography" SelectedStyle="\APA.XSL" StyleName="APA"/>
-</file>
-
-<file path=customXml/item4.xml><?xml version="1.0" encoding="utf-8"?>
+<file path=customXml/item2.xml><?xml version="1.0" encoding="utf-8"?>
 <p:properties xmlns:p="http://schemas.microsoft.com/office/2006/metadata/properties" xmlns:xsi="http://www.w3.org/2001/XMLSchema-instance" xmlns:pc="http://schemas.microsoft.com/office/infopath/2007/PartnerControls">
   <documentManagement>
     <MediaServiceFastMetadata xmlns="d045c0ed-da0d-414b-918d-6bac2b0f0909" xsi:nil="true"/>
@@ -7408,15 +7342,20 @@
 </p:properties>
 </file>
 
-<file path=customXml/itemProps1.xml><?xml version="1.0" encoding="utf-8"?>
-<ds:datastoreItem xmlns:ds="http://schemas.openxmlformats.org/officeDocument/2006/customXml" ds:itemID="{05B40E83-34A3-43A0-A295-33CF3308CCD0}">
-  <ds:schemaRefs>
-    <ds:schemaRef ds:uri="http://schemas.microsoft.com/sharepoint/v3/contenttype/forms"/>
-  </ds:schemaRefs>
-</ds:datastoreItem>
+<file path=customXml/item3.xml><?xml version="1.0" encoding="utf-8"?>
+<b:Sources xmlns:b="http://schemas.openxmlformats.org/officeDocument/2006/bibliography" xmlns="http://schemas.openxmlformats.org/officeDocument/2006/bibliography" SelectedStyle="\APA.XSL" StyleName="APA"/>
 </file>
 
-<file path=customXml/itemProps2.xml><?xml version="1.0" encoding="utf-8"?>
+<file path=customXml/item4.xml><?xml version="1.0" encoding="utf-8"?>
+<?mso-contentType ?>
+<FormTemplates xmlns="http://schemas.microsoft.com/sharepoint/v3/contenttype/forms">
+  <Display>DocumentLibraryForm</Display>
+  <Edit>DocumentLibraryForm</Edit>
+  <New>DocumentLibraryForm</New>
+</FormTemplates>
+</file>
+
+<file path=customXml/itemProps1.xml><?xml version="1.0" encoding="utf-8"?>
 <ds:datastoreItem xmlns:ds="http://schemas.openxmlformats.org/officeDocument/2006/customXml" ds:itemID="{6B92BEB8-C5AC-4A3D-ABDD-3F833834BD7C}">
   <ds:schemaRefs>
     <ds:schemaRef ds:uri="http://schemas.microsoft.com/office/2006/metadata/contentType"/>
@@ -7436,15 +7375,7 @@
 </ds:datastoreItem>
 </file>
 
-<file path=customXml/itemProps3.xml><?xml version="1.0" encoding="utf-8"?>
-<ds:datastoreItem xmlns:ds="http://schemas.openxmlformats.org/officeDocument/2006/customXml" ds:itemID="{E8DE0A10-DE0D-4EA9-85F1-E60656DB2657}">
-  <ds:schemaRefs>
-    <ds:schemaRef ds:uri="http://schemas.openxmlformats.org/officeDocument/2006/bibliography"/>
-  </ds:schemaRefs>
-</ds:datastoreItem>
-</file>
-
-<file path=customXml/itemProps4.xml><?xml version="1.0" encoding="utf-8"?>
+<file path=customXml/itemProps2.xml><?xml version="1.0" encoding="utf-8"?>
 <ds:datastoreItem xmlns:ds="http://schemas.openxmlformats.org/officeDocument/2006/customXml" ds:itemID="{768F83A4-CCF2-4FB2-9DB6-F81D1746241F}">
   <ds:schemaRefs>
     <ds:schemaRef ds:uri="http://schemas.microsoft.com/office/2006/metadata/properties"/>
@@ -7455,6 +7386,22 @@
 </ds:datastoreItem>
 </file>
 
+<file path=customXml/itemProps3.xml><?xml version="1.0" encoding="utf-8"?>
+<ds:datastoreItem xmlns:ds="http://schemas.openxmlformats.org/officeDocument/2006/customXml" ds:itemID="{E8DE0A10-DE0D-4EA9-85F1-E60656DB2657}">
+  <ds:schemaRefs>
+    <ds:schemaRef ds:uri="http://schemas.openxmlformats.org/officeDocument/2006/bibliography"/>
+  </ds:schemaRefs>
+</ds:datastoreItem>
+</file>
+
+<file path=customXml/itemProps4.xml><?xml version="1.0" encoding="utf-8"?>
+<ds:datastoreItem xmlns:ds="http://schemas.openxmlformats.org/officeDocument/2006/customXml" ds:itemID="{05B40E83-34A3-43A0-A295-33CF3308CCD0}">
+  <ds:schemaRefs>
+    <ds:schemaRef ds:uri="http://schemas.microsoft.com/sharepoint/v3/contenttype/forms"/>
+  </ds:schemaRefs>
+</ds:datastoreItem>
+</file>
+
 <file path=docMetadata/LabelInfo.xml><?xml version="1.0" encoding="utf-8"?>
 <clbl:labelList xmlns:clbl="http://schemas.microsoft.com/office/2020/mipLabelMetadata">
   <clbl:label id="{f42aa342-8706-4288-bd11-ebb85995028c}" enabled="1" method="Standard" siteId="{72f988bf-86f1-41af-91ab-2d7cd011db47}" contentBits="0" removed="0"/>

</xml_diff>